<commit_message>
The improved version of RuiNote.
</commit_message>
<xml_diff>
--- a/WP8.1 Application Development Project Report.docx
+++ b/WP8.1 Application Development Project Report.docx
@@ -1108,6 +1108,21 @@
           <w:szCs w:val="32"/>
         </w:rPr>
         <w:t xml:space="preserve"> Code for Microsoft Authentication</w:t>
+      </w:r>
+    </w:p>
+    <w:p>
+      <w:pPr>
+        <w:pStyle w:val="a5"/>
+        <w:ind w:left="360"/>
+        <w:rPr>
+          <w:sz w:val="32"/>
+          <w:szCs w:val="32"/>
+        </w:rPr>
+      </w:pPr>
+    </w:p>
+    <w:p>
+      <w:r>
+        <w:t>The project codes structure is getting refernce to below link:</w:t>
       </w:r>
     </w:p>
     <w:p>

</xml_diff>